<commit_message>
VM Encryption from bit locker and its script
</commit_message>
<xml_diff>
--- a/Section 2 - Virtual Machines/Deploy ARM Templates.docx
+++ b/Section 2 - Virtual Machines/Deploy ARM Templates.docx
@@ -13,6 +13,8 @@
           <w:szCs w:val="54"/>
         </w:rPr>
       </w:pPr>
+      <w:bookmarkStart w:id="0" w:name="_GoBack"/>
+      <w:bookmarkEnd w:id="0"/>
       <w:r>
         <w:rPr>
           <w:rFonts w:ascii="Segoe UI" w:eastAsia="Times New Roman" w:hAnsi="Segoe UI" w:cs="Segoe UI"/>
@@ -113,18 +115,7 @@
           <w:sz w:val="27"/>
           <w:szCs w:val="27"/>
         </w:rPr>
-        <w:t xml:space="preserve"> if you need to deploy ARM templates fr</w:t>
-      </w:r>
-      <w:bookmarkStart w:id="0" w:name="_GoBack"/>
-      <w:bookmarkEnd w:id="0"/>
-      <w:r>
-        <w:rPr>
-          <w:rFonts w:ascii="Segoe UI" w:eastAsia="Times New Roman" w:hAnsi="Segoe UI" w:cs="Segoe UI"/>
-          <w:color w:val="29303B"/>
-          <w:sz w:val="27"/>
-          <w:szCs w:val="27"/>
-        </w:rPr>
-        <w:t>om your local machine (or cloud shell), I've uploaded the scripts here for you to download and use.</w:t>
+        <w:t xml:space="preserve"> if you need to deploy ARM templates from your local machine (or cloud shell), I've uploaded the scripts here for you to download and use.</w:t>
       </w:r>
     </w:p>
     <w:p>
@@ -210,6 +201,231 @@
       </w:pPr>
       <w:r>
         <w:t>Deletion is required because we want to create and automated creation of VM</w:t>
+      </w:r>
+    </w:p>
+    <w:p>
+      <w:pPr>
+        <w:pStyle w:val="ListParagraph"/>
+        <w:numPr>
+          <w:ilvl w:val="0"/>
+          <w:numId w:val="1"/>
+        </w:numPr>
+      </w:pPr>
+      <w:r>
+        <w:t>Get the template from the download template button while creation of VM and see its parameters.</w:t>
+      </w:r>
+    </w:p>
+    <w:p>
+      <w:pPr>
+        <w:pStyle w:val="ListParagraph"/>
+        <w:numPr>
+          <w:ilvl w:val="0"/>
+          <w:numId w:val="1"/>
+        </w:numPr>
+      </w:pPr>
+      <w:r>
+        <w:lastRenderedPageBreak/>
+        <w:t xml:space="preserve">There are 5 </w:t>
+      </w:r>
+      <w:r>
+        <w:t>Components</w:t>
+      </w:r>
+      <w:r>
+        <w:t xml:space="preserve"> in </w:t>
+      </w:r>
+      <w:proofErr w:type="spellStart"/>
+      <w:r>
+        <w:t>template.json</w:t>
+      </w:r>
+      <w:proofErr w:type="spellEnd"/>
+      <w:r>
+        <w:drawing>
+          <wp:inline distT="0" distB="0" distL="0" distR="0" wp14:anchorId="70F95087" wp14:editId="5C47FDEF">
+            <wp:extent cx="5943600" cy="3072130"/>
+            <wp:effectExtent l="0" t="0" r="0" b="0"/>
+            <wp:docPr id="2" name="Picture 2"/>
+            <wp:cNvGraphicFramePr>
+              <a:graphicFrameLocks xmlns:a="http://schemas.openxmlformats.org/drawingml/2006/main" noChangeAspect="1"/>
+            </wp:cNvGraphicFramePr>
+            <a:graphic xmlns:a="http://schemas.openxmlformats.org/drawingml/2006/main">
+              <a:graphicData uri="http://schemas.openxmlformats.org/drawingml/2006/picture">
+                <pic:pic xmlns:pic="http://schemas.openxmlformats.org/drawingml/2006/picture">
+                  <pic:nvPicPr>
+                    <pic:cNvPr id="1" name=""/>
+                    <pic:cNvPicPr/>
+                  </pic:nvPicPr>
+                  <pic:blipFill>
+                    <a:blip r:embed="rId7"/>
+                    <a:stretch>
+                      <a:fillRect/>
+                    </a:stretch>
+                  </pic:blipFill>
+                  <pic:spPr>
+                    <a:xfrm>
+                      <a:off x="0" y="0"/>
+                      <a:ext cx="5943600" cy="3072130"/>
+                    </a:xfrm>
+                    <a:prstGeom prst="rect">
+                      <a:avLst/>
+                    </a:prstGeom>
+                  </pic:spPr>
+                </pic:pic>
+              </a:graphicData>
+            </a:graphic>
+          </wp:inline>
+        </w:drawing>
+      </w:r>
+    </w:p>
+    <w:p>
+      <w:pPr>
+        <w:pStyle w:val="ListParagraph"/>
+        <w:numPr>
+          <w:ilvl w:val="0"/>
+          <w:numId w:val="1"/>
+        </w:numPr>
+      </w:pPr>
+      <w:r>
+        <w:t xml:space="preserve">List of all the parameters which we </w:t>
+      </w:r>
+      <w:proofErr w:type="gramStart"/>
+      <w:r>
+        <w:t>entered into</w:t>
+      </w:r>
+      <w:proofErr w:type="gramEnd"/>
+      <w:r>
+        <w:t xml:space="preserve"> the portal</w:t>
+      </w:r>
+      <w:r>
+        <w:drawing>
+          <wp:inline distT="0" distB="0" distL="0" distR="0" wp14:anchorId="45D3512F" wp14:editId="16DE0C03">
+            <wp:extent cx="5943600" cy="3049905"/>
+            <wp:effectExtent l="0" t="0" r="0" b="0"/>
+            <wp:docPr id="3" name="Picture 3"/>
+            <wp:cNvGraphicFramePr>
+              <a:graphicFrameLocks xmlns:a="http://schemas.openxmlformats.org/drawingml/2006/main" noChangeAspect="1"/>
+            </wp:cNvGraphicFramePr>
+            <a:graphic xmlns:a="http://schemas.openxmlformats.org/drawingml/2006/main">
+              <a:graphicData uri="http://schemas.openxmlformats.org/drawingml/2006/picture">
+                <pic:pic xmlns:pic="http://schemas.openxmlformats.org/drawingml/2006/picture">
+                  <pic:nvPicPr>
+                    <pic:cNvPr id="1" name=""/>
+                    <pic:cNvPicPr/>
+                  </pic:nvPicPr>
+                  <pic:blipFill>
+                    <a:blip r:embed="rId8"/>
+                    <a:stretch>
+                      <a:fillRect/>
+                    </a:stretch>
+                  </pic:blipFill>
+                  <pic:spPr>
+                    <a:xfrm>
+                      <a:off x="0" y="0"/>
+                      <a:ext cx="5943600" cy="3049905"/>
+                    </a:xfrm>
+                    <a:prstGeom prst="rect">
+                      <a:avLst/>
+                    </a:prstGeom>
+                  </pic:spPr>
+                </pic:pic>
+              </a:graphicData>
+            </a:graphic>
+          </wp:inline>
+        </w:drawing>
+      </w:r>
+    </w:p>
+    <w:p>
+      <w:pPr>
+        <w:pStyle w:val="ListParagraph"/>
+        <w:numPr>
+          <w:ilvl w:val="0"/>
+          <w:numId w:val="1"/>
+        </w:numPr>
+      </w:pPr>
+      <w:r>
+        <w:t xml:space="preserve">To deploy this a </w:t>
+      </w:r>
+      <w:proofErr w:type="spellStart"/>
+      <w:r>
+        <w:t>Powershell</w:t>
+      </w:r>
+      <w:proofErr w:type="spellEnd"/>
+      <w:r>
+        <w:t xml:space="preserve"> script is used to take </w:t>
+      </w:r>
+      <w:proofErr w:type="spellStart"/>
+      <w:r>
+        <w:t>template.json</w:t>
+      </w:r>
+      <w:proofErr w:type="spellEnd"/>
+      <w:r>
+        <w:t xml:space="preserve"> and </w:t>
+      </w:r>
+      <w:proofErr w:type="spellStart"/>
+      <w:r>
+        <w:t>parameter.json</w:t>
+      </w:r>
+      <w:proofErr w:type="spellEnd"/>
+    </w:p>
+    <w:p>
+      <w:pPr>
+        <w:pStyle w:val="ListParagraph"/>
+        <w:numPr>
+          <w:ilvl w:val="0"/>
+          <w:numId w:val="1"/>
+        </w:numPr>
+      </w:pPr>
+      <w:r>
+        <w:lastRenderedPageBreak/>
+        <w:t>We can download it od add it to the template library</w:t>
+      </w:r>
+      <w:r>
+        <w:drawing>
+          <wp:inline distT="0" distB="0" distL="0" distR="0" wp14:anchorId="1F07C3DB" wp14:editId="767AF862">
+            <wp:extent cx="5943600" cy="3116580"/>
+            <wp:effectExtent l="0" t="0" r="0" b="7620"/>
+            <wp:docPr id="4" name="Picture 4"/>
+            <wp:cNvGraphicFramePr>
+              <a:graphicFrameLocks xmlns:a="http://schemas.openxmlformats.org/drawingml/2006/main" noChangeAspect="1"/>
+            </wp:cNvGraphicFramePr>
+            <a:graphic xmlns:a="http://schemas.openxmlformats.org/drawingml/2006/main">
+              <a:graphicData uri="http://schemas.openxmlformats.org/drawingml/2006/picture">
+                <pic:pic xmlns:pic="http://schemas.openxmlformats.org/drawingml/2006/picture">
+                  <pic:nvPicPr>
+                    <pic:cNvPr id="1" name=""/>
+                    <pic:cNvPicPr/>
+                  </pic:nvPicPr>
+                  <pic:blipFill>
+                    <a:blip r:embed="rId9"/>
+                    <a:stretch>
+                      <a:fillRect/>
+                    </a:stretch>
+                  </pic:blipFill>
+                  <pic:spPr>
+                    <a:xfrm>
+                      <a:off x="0" y="0"/>
+                      <a:ext cx="5943600" cy="3116580"/>
+                    </a:xfrm>
+                    <a:prstGeom prst="rect">
+                      <a:avLst/>
+                    </a:prstGeom>
+                  </pic:spPr>
+                </pic:pic>
+              </a:graphicData>
+            </a:graphic>
+          </wp:inline>
+        </w:drawing>
+      </w:r>
+    </w:p>
+    <w:p>
+      <w:pPr>
+        <w:pStyle w:val="ListParagraph"/>
+        <w:numPr>
+          <w:ilvl w:val="0"/>
+          <w:numId w:val="1"/>
+        </w:numPr>
+      </w:pPr>
+      <w:r>
+        <w:t>Azure template id an efficient way to do automation.</w:t>
       </w:r>
     </w:p>
     <w:sectPr>

</xml_diff>